<commit_message>
Adding to the manuscript and appendix
</commit_message>
<xml_diff>
--- a/writing/Appendix_v1.docx
+++ b/writing/Appendix_v1.docx
@@ -27575,6 +27575,82 @@
           <w:szCs w:val="24"/>
         </w:rPr>
       </w:pPr>
+      <w:r>
+        <w:rPr>
+          <w:rFonts w:ascii="Times New Roman" w:hAnsi="Times New Roman" w:cs="Times New Roman"/>
+          <w:noProof/>
+          <w:sz w:val="24"/>
+          <w:szCs w:val="24"/>
+        </w:rPr>
+        <w:lastRenderedPageBreak/>
+        <w:drawing>
+          <wp:inline distT="0" distB="0" distL="0" distR="0" wp14:anchorId="38480F4E" wp14:editId="4FAA64DF">
+            <wp:extent cx="5943600" cy="4245610"/>
+            <wp:effectExtent l="0" t="0" r="0" b="2540"/>
+            <wp:docPr id="3" name="Picture 3" descr="Chart&#10;&#10;Description automatically generated"/>
+            <wp:cNvGraphicFramePr>
+              <a:graphicFrameLocks xmlns:a="http://schemas.openxmlformats.org/drawingml/2006/main" noChangeAspect="1"/>
+            </wp:cNvGraphicFramePr>
+            <a:graphic xmlns:a="http://schemas.openxmlformats.org/drawingml/2006/main">
+              <a:graphicData uri="http://schemas.openxmlformats.org/drawingml/2006/picture">
+                <pic:pic xmlns:pic="http://schemas.openxmlformats.org/drawingml/2006/picture">
+                  <pic:nvPicPr>
+                    <pic:cNvPr id="3" name="Picture 3" descr="Chart&#10;&#10;Description automatically generated"/>
+                    <pic:cNvPicPr/>
+                  </pic:nvPicPr>
+                  <pic:blipFill>
+                    <a:blip r:embed="rId7" cstate="print">
+                      <a:extLst>
+                        <a:ext uri="{28A0092B-C50C-407E-A947-70E740481C1C}">
+                          <a14:useLocalDpi xmlns:a14="http://schemas.microsoft.com/office/drawing/2010/main" val="0"/>
+                        </a:ext>
+                      </a:extLst>
+                    </a:blip>
+                    <a:stretch>
+                      <a:fillRect/>
+                    </a:stretch>
+                  </pic:blipFill>
+                  <pic:spPr>
+                    <a:xfrm>
+                      <a:off x="0" y="0"/>
+                      <a:ext cx="5943600" cy="4245610"/>
+                    </a:xfrm>
+                    <a:prstGeom prst="rect">
+                      <a:avLst/>
+                    </a:prstGeom>
+                  </pic:spPr>
+                </pic:pic>
+              </a:graphicData>
+            </a:graphic>
+          </wp:inline>
+        </w:drawing>
+      </w:r>
+    </w:p>
+    <w:p>
+      <w:pPr>
+        <w:rPr>
+          <w:rFonts w:ascii="Times New Roman" w:hAnsi="Times New Roman" w:cs="Times New Roman"/>
+          <w:sz w:val="24"/>
+          <w:szCs w:val="24"/>
+        </w:rPr>
+      </w:pPr>
+      <w:r>
+        <w:rPr>
+          <w:rFonts w:ascii="Times New Roman" w:hAnsi="Times New Roman" w:cs="Times New Roman"/>
+          <w:sz w:val="24"/>
+          <w:szCs w:val="24"/>
+        </w:rPr>
+        <w:t xml:space="preserve">Figure 4. Daily max temperature for spring and summer from the NOAA station at the Hector International Airport, Fargo, ND. </w:t>
+      </w:r>
+    </w:p>
+    <w:p>
+      <w:pPr>
+        <w:rPr>
+          <w:rFonts w:ascii="Times New Roman" w:hAnsi="Times New Roman" w:cs="Times New Roman"/>
+          <w:sz w:val="24"/>
+          <w:szCs w:val="24"/>
+        </w:rPr>
+      </w:pPr>
     </w:p>
     <w:p>
       <w:pPr>
@@ -27608,7 +27684,7 @@
                     <pic:cNvPicPr/>
                   </pic:nvPicPr>
                   <pic:blipFill>
-                    <a:blip r:embed="rId7" cstate="print">
+                    <a:blip r:embed="rId8" cstate="print">
                       <a:extLst>
                         <a:ext uri="{28A0092B-C50C-407E-A947-70E740481C1C}">
                           <a14:useLocalDpi xmlns:a14="http://schemas.microsoft.com/office/drawing/2010/main" val="0"/>
@@ -27684,7 +27760,7 @@
                     <pic:cNvPicPr/>
                   </pic:nvPicPr>
                   <pic:blipFill>
-                    <a:blip r:embed="rId8" cstate="print">
+                    <a:blip r:embed="rId9" cstate="print">
                       <a:extLst>
                         <a:ext uri="{28A0092B-C50C-407E-A947-70E740481C1C}">
                           <a14:useLocalDpi xmlns:a14="http://schemas.microsoft.com/office/drawing/2010/main" val="0"/>
@@ -27738,6 +27814,108 @@
     </w:p>
     <w:p>
       <w:pPr>
+        <w:jc w:val="center"/>
+        <w:rPr>
+          <w:rFonts w:ascii="Times New Roman" w:hAnsi="Times New Roman" w:cs="Times New Roman"/>
+          <w:sz w:val="24"/>
+          <w:szCs w:val="24"/>
+        </w:rPr>
+      </w:pPr>
+      <w:r>
+        <w:rPr>
+          <w:rFonts w:ascii="Times New Roman" w:hAnsi="Times New Roman" w:cs="Times New Roman"/>
+          <w:noProof/>
+          <w:sz w:val="24"/>
+          <w:szCs w:val="24"/>
+        </w:rPr>
+        <w:lastRenderedPageBreak/>
+        <w:drawing>
+          <wp:inline distT="0" distB="0" distL="0" distR="0" wp14:anchorId="29DB05F9" wp14:editId="5280ED35">
+            <wp:extent cx="3657607" cy="4572009"/>
+            <wp:effectExtent l="0" t="0" r="0" b="0"/>
+            <wp:docPr id="65" name="Picture 65" descr="Chart, diagram&#10;&#10;Description automatically generated"/>
+            <wp:cNvGraphicFramePr>
+              <a:graphicFrameLocks xmlns:a="http://schemas.openxmlformats.org/drawingml/2006/main" noChangeAspect="1"/>
+            </wp:cNvGraphicFramePr>
+            <a:graphic xmlns:a="http://schemas.openxmlformats.org/drawingml/2006/main">
+              <a:graphicData uri="http://schemas.openxmlformats.org/drawingml/2006/picture">
+                <pic:pic xmlns:pic="http://schemas.openxmlformats.org/drawingml/2006/picture">
+                  <pic:nvPicPr>
+                    <pic:cNvPr id="65" name="Picture 65" descr="Chart, diagram&#10;&#10;Description automatically generated"/>
+                    <pic:cNvPicPr/>
+                  </pic:nvPicPr>
+                  <pic:blipFill>
+                    <a:blip r:embed="rId10" cstate="print">
+                      <a:extLst>
+                        <a:ext uri="{28A0092B-C50C-407E-A947-70E740481C1C}">
+                          <a14:useLocalDpi xmlns:a14="http://schemas.microsoft.com/office/drawing/2010/main" val="0"/>
+                        </a:ext>
+                      </a:extLst>
+                    </a:blip>
+                    <a:stretch>
+                      <a:fillRect/>
+                    </a:stretch>
+                  </pic:blipFill>
+                  <pic:spPr>
+                    <a:xfrm>
+                      <a:off x="0" y="0"/>
+                      <a:ext cx="3657607" cy="4572009"/>
+                    </a:xfrm>
+                    <a:prstGeom prst="rect">
+                      <a:avLst/>
+                    </a:prstGeom>
+                  </pic:spPr>
+                </pic:pic>
+              </a:graphicData>
+            </a:graphic>
+          </wp:inline>
+        </w:drawing>
+      </w:r>
+    </w:p>
+    <w:p>
+      <w:pPr>
+        <w:rPr>
+          <w:rFonts w:ascii="Times New Roman" w:hAnsi="Times New Roman" w:cs="Times New Roman"/>
+          <w:sz w:val="24"/>
+          <w:szCs w:val="24"/>
+        </w:rPr>
+      </w:pPr>
+      <w:r>
+        <w:rPr>
+          <w:rFonts w:ascii="Times New Roman" w:hAnsi="Times New Roman" w:cs="Times New Roman"/>
+          <w:sz w:val="24"/>
+          <w:szCs w:val="24"/>
+        </w:rPr>
+        <w:t xml:space="preserve">Figure </w:t>
+      </w:r>
+      <w:r>
+        <w:rPr>
+          <w:rFonts w:ascii="Times New Roman" w:hAnsi="Times New Roman" w:cs="Times New Roman"/>
+          <w:sz w:val="24"/>
+          <w:szCs w:val="24"/>
+        </w:rPr>
+        <w:t>9</w:t>
+      </w:r>
+      <w:r>
+        <w:rPr>
+          <w:rFonts w:ascii="Times New Roman" w:hAnsi="Times New Roman" w:cs="Times New Roman"/>
+          <w:sz w:val="24"/>
+          <w:szCs w:val="24"/>
+        </w:rPr>
+        <w:t>. Examples of quadratic fit curve for pollen germination of one genet from the southern region (OP1 A, red) and one genet from the northern region (PI1 A, blue).</w:t>
+      </w:r>
+    </w:p>
+    <w:p>
+      <w:pPr>
+        <w:rPr>
+          <w:rFonts w:ascii="Times New Roman" w:hAnsi="Times New Roman" w:cs="Times New Roman"/>
+          <w:sz w:val="24"/>
+          <w:szCs w:val="24"/>
+        </w:rPr>
+      </w:pPr>
+    </w:p>
+    <w:p>
+      <w:pPr>
         <w:rPr>
           <w:rFonts w:ascii="Times New Roman" w:hAnsi="Times New Roman" w:cs="Times New Roman"/>
           <w:sz w:val="36"/>
@@ -27768,7 +27946,7 @@
                     <pic:cNvPicPr/>
                   </pic:nvPicPr>
                   <pic:blipFill>
-                    <a:blip r:embed="rId9" cstate="print">
+                    <a:blip r:embed="rId11" cstate="print">
                       <a:extLst>
                         <a:ext uri="{28A0092B-C50C-407E-A947-70E740481C1C}">
                           <a14:useLocalDpi xmlns:a14="http://schemas.microsoft.com/office/drawing/2010/main" val="0"/>
@@ -27868,7 +28046,7 @@
                     <pic:cNvPicPr/>
                   </pic:nvPicPr>
                   <pic:blipFill>
-                    <a:blip r:embed="rId10" cstate="print">
+                    <a:blip r:embed="rId12" cstate="print">
                       <a:extLst>
                         <a:ext uri="{28A0092B-C50C-407E-A947-70E740481C1C}">
                           <a14:useLocalDpi xmlns:a14="http://schemas.microsoft.com/office/drawing/2010/main" val="0"/>
@@ -28044,7 +28222,7 @@
                     <pic:cNvPicPr/>
                   </pic:nvPicPr>
                   <pic:blipFill>
-                    <a:blip r:embed="rId11" cstate="print">
+                    <a:blip r:embed="rId13" cstate="print">
                       <a:extLst>
                         <a:ext uri="{28A0092B-C50C-407E-A947-70E740481C1C}">
                           <a14:useLocalDpi xmlns:a14="http://schemas.microsoft.com/office/drawing/2010/main" val="0"/>
@@ -28120,7 +28298,7 @@
                     <pic:cNvPicPr/>
                   </pic:nvPicPr>
                   <pic:blipFill>
-                    <a:blip r:embed="rId12" cstate="print">
+                    <a:blip r:embed="rId14" cstate="print">
                       <a:extLst>
                         <a:ext uri="{28A0092B-C50C-407E-A947-70E740481C1C}">
                           <a14:useLocalDpi xmlns:a14="http://schemas.microsoft.com/office/drawing/2010/main" val="0"/>

</xml_diff>